<commit_message>
add docs and images
</commit_message>
<xml_diff>
--- a/serverqueue.docx
+++ b/serverqueue.docx
@@ -1806,7 +1806,21 @@
           <w:rFonts w:ascii="Times New Roman" w:hAnsi="Times New Roman" w:cs="Times New Roman"/>
           <w:i/>
         </w:rPr>
-        <w:t>Figure 5: De</w:t>
+        <w:t xml:space="preserve">Figure </w:t>
+      </w:r>
+      <w:r>
+        <w:rPr>
+          <w:rFonts w:ascii="Times New Roman" w:hAnsi="Times New Roman" w:cs="Times New Roman"/>
+          <w:i/>
+        </w:rPr>
+        <w:t>4</w:t>
+      </w:r>
+      <w:r>
+        <w:rPr>
+          <w:rFonts w:ascii="Times New Roman" w:hAnsi="Times New Roman" w:cs="Times New Roman"/>
+          <w:i/>
+        </w:rPr>
+        <w:t>: De</w:t>
       </w:r>
       <w:r>
         <w:rPr>
@@ -3292,14 +3306,6 @@
     <w:pitch w:val="variable"/>
     <w:sig w:usb0="00000003" w:usb1="00000000" w:usb2="00000000" w:usb3="00000000" w:csb0="00000001" w:csb1="00000000"/>
   </w:font>
-  <w:font w:name="SimSun">
-    <w:altName w:val="宋体"/>
-    <w:panose1 w:val="02010600030101010101"/>
-    <w:charset w:val="86"/>
-    <w:family w:val="auto"/>
-    <w:pitch w:val="variable"/>
-    <w:sig w:usb0="00000003" w:usb1="288F0000" w:usb2="00000016" w:usb3="00000000" w:csb0="00040001" w:csb1="00000000"/>
-  </w:font>
   <w:font w:name="Calibri Light">
     <w:panose1 w:val="020F0302020204030204"/>
     <w:charset w:val="00"/>
@@ -3335,6 +3341,7 @@
     <w:rsid w:val="007C36B5"/>
     <w:rsid w:val="00BA0C1A"/>
     <w:rsid w:val="00C81331"/>
+    <w:rsid w:val="00EC5D04"/>
     <w:rsid w:val="00F5016A"/>
   </w:rsids>
   <m:mathPr>
@@ -3822,7 +3829,7 @@
   <a:extraClrSchemeLst/>
   <a:extLst>
     <a:ext uri="{05A4C25C-085E-4340-85A3-A5531E510DB2}">
-      <thm15:themeFamily xmlns:thm15="http://schemas.microsoft.com/office/thememl/2012/main" xmlns="" name="Office Theme" id="{62F939B6-93AF-4DB8-9C6B-D6C7DFDC589F}" vid="{4A3C46E8-61CC-4603-A589-7422A47A8E4A}"/>
+      <thm15:themeFamily xmlns="" xmlns:thm15="http://schemas.microsoft.com/office/thememl/2012/main" name="Office Theme" id="{62F939B6-93AF-4DB8-9C6B-D6C7DFDC589F}" vid="{4A3C46E8-61CC-4603-A589-7422A47A8E4A}"/>
     </a:ext>
   </a:extLst>
 </a:theme>

</xml_diff>